<commit_message>
Modelo SharedPen - troca de nome por logotipo
</commit_message>
<xml_diff>
--- a/Modelos/Modelo SharedPen v2.docx
+++ b/Modelos/Modelo SharedPen v2.docx
@@ -4,7 +4,7 @@
   <w:body>
     <w:p>
       <w:pPr>
-        <w:pStyle w:val="Title"/>
+        <w:pStyle w:val="Ttulo"/>
         <w:tabs>
           <w:tab w:val="left" w:pos="7260"/>
         </w:tabs>
@@ -12,7 +12,7 @@
     </w:p>
     <w:p>
       <w:pPr>
-        <w:pStyle w:val="Title"/>
+        <w:pStyle w:val="Ttulo"/>
       </w:pPr>
     </w:p>
     <w:p>
@@ -22,7 +22,7 @@
       <w:r>
         <w:rPr>
           <w:noProof/>
-          <w:lang w:val="pt-PT" w:eastAsia="pt-PT"/>
+          <w:lang w:eastAsia="en-GB"/>
         </w:rPr>
         <w:drawing>
           <wp:inline distT="0" distB="0" distL="0" distR="0">
@@ -69,13 +69,14 @@
     </w:p>
     <w:p>
       <w:pPr>
-        <w:pStyle w:val="Title"/>
+        <w:pStyle w:val="Ttulo"/>
         <w:jc w:val="right"/>
         <w:rPr>
           <w:sz w:val="72"/>
           <w:lang w:val="pt-PT"/>
         </w:rPr>
       </w:pPr>
+      <w:proofErr w:type="spellStart"/>
       <w:r>
         <w:rPr>
           <w:sz w:val="72"/>
@@ -83,10 +84,11 @@
         </w:rPr>
         <w:t>SharedPen</w:t>
       </w:r>
-    </w:p>
-    <w:p>
-      <w:pPr>
-        <w:pStyle w:val="Title"/>
+      <w:proofErr w:type="spellEnd"/>
+    </w:p>
+    <w:p>
+      <w:pPr>
+        <w:pStyle w:val="Ttulo"/>
         <w:jc w:val="right"/>
         <w:rPr>
           <w:b/>
@@ -113,6 +115,13 @@
     </w:p>
     <w:sdt>
       <w:sdtPr>
+        <w:rPr>
+          <w:rFonts w:asciiTheme="minorHAnsi" w:eastAsiaTheme="minorHAnsi" w:hAnsiTheme="minorHAnsi" w:cstheme="minorBidi"/>
+          <w:color w:val="auto"/>
+          <w:sz w:val="22"/>
+          <w:szCs w:val="22"/>
+          <w:lang w:eastAsia="en-US"/>
+        </w:rPr>
         <w:id w:val="2180198"/>
         <w:docPartObj>
           <w:docPartGallery w:val="Table of Contents"/>
@@ -121,20 +130,15 @@
       </w:sdtPr>
       <w:sdtEndPr>
         <w:rPr>
-          <w:rFonts w:asciiTheme="minorHAnsi" w:eastAsiaTheme="minorHAnsi" w:hAnsiTheme="minorHAnsi" w:cstheme="minorBidi"/>
           <w:b/>
           <w:bCs/>
           <w:noProof/>
-          <w:color w:val="auto"/>
-          <w:sz w:val="22"/>
-          <w:szCs w:val="22"/>
-          <w:lang w:eastAsia="en-US"/>
         </w:rPr>
       </w:sdtEndPr>
       <w:sdtContent>
         <w:p>
           <w:pPr>
-            <w:pStyle w:val="TOCHeading"/>
+            <w:pStyle w:val="Cabealhodondice"/>
             <w:rPr>
               <w:b/>
               <w:color w:val="auto"/>
@@ -159,12 +163,14 @@
         </w:p>
         <w:p>
           <w:pPr>
-            <w:pStyle w:val="TOC1"/>
+            <w:pStyle w:val="ndice1"/>
             <w:tabs>
               <w:tab w:val="right" w:leader="dot" w:pos="9016"/>
             </w:tabs>
             <w:rPr>
+              <w:rFonts w:eastAsiaTheme="minorEastAsia"/>
               <w:noProof/>
+              <w:lang w:eastAsia="en-GB"/>
             </w:rPr>
           </w:pPr>
           <w:r>
@@ -176,10 +182,11 @@
           <w:r>
             <w:fldChar w:fldCharType="separate"/>
           </w:r>
-          <w:hyperlink w:anchor="_Toc416191076" w:history="1">
-            <w:r>
-              <w:rPr>
-                <w:rStyle w:val="Hyperlink"/>
+          <w:hyperlink w:anchor="_Toc416191716" w:history="1">
+            <w:r>
+              <w:rPr>
+                <w:rStyle w:val="Hiperligao"/>
+                <w:b/>
                 <w:noProof/>
                 <w:lang w:val="pt-PT"/>
               </w:rPr>
@@ -204,7 +211,7 @@
                 <w:noProof/>
                 <w:webHidden/>
               </w:rPr>
-              <w:instrText xml:space="preserve"> PAGEREF _Toc416191076 \h </w:instrText>
+              <w:instrText xml:space="preserve"> PAGEREF _Toc416191716 \h </w:instrText>
             </w:r>
             <w:r>
               <w:rPr>
@@ -237,18 +244,21 @@
         </w:p>
         <w:p>
           <w:pPr>
-            <w:pStyle w:val="TOC1"/>
+            <w:pStyle w:val="ndice1"/>
             <w:tabs>
               <w:tab w:val="right" w:leader="dot" w:pos="9016"/>
             </w:tabs>
             <w:rPr>
+              <w:rFonts w:eastAsiaTheme="minorEastAsia"/>
               <w:noProof/>
+              <w:lang w:eastAsia="en-GB"/>
             </w:rPr>
           </w:pPr>
-          <w:hyperlink w:anchor="_Toc416191077" w:history="1">
-            <w:r>
-              <w:rPr>
-                <w:rStyle w:val="Hyperlink"/>
+          <w:hyperlink w:anchor="_Toc416191717" w:history="1">
+            <w:r>
+              <w:rPr>
+                <w:rStyle w:val="Hiperligao"/>
+                <w:b/>
                 <w:noProof/>
                 <w:lang w:val="pt-PT"/>
               </w:rPr>
@@ -273,7 +283,7 @@
                 <w:noProof/>
                 <w:webHidden/>
               </w:rPr>
-              <w:instrText xml:space="preserve"> PAGEREF _Toc416191077 \h </w:instrText>
+              <w:instrText xml:space="preserve"> PAGEREF _Toc416191717 \h </w:instrText>
             </w:r>
             <w:r>
               <w:rPr>
@@ -306,18 +316,21 @@
         </w:p>
         <w:p>
           <w:pPr>
-            <w:pStyle w:val="TOC1"/>
+            <w:pStyle w:val="ndice1"/>
             <w:tabs>
               <w:tab w:val="right" w:leader="dot" w:pos="9016"/>
             </w:tabs>
             <w:rPr>
+              <w:rFonts w:eastAsiaTheme="minorEastAsia"/>
               <w:noProof/>
+              <w:lang w:eastAsia="en-GB"/>
             </w:rPr>
           </w:pPr>
-          <w:hyperlink w:anchor="_Toc416191078" w:history="1">
-            <w:r>
-              <w:rPr>
-                <w:rStyle w:val="Hyperlink"/>
+          <w:hyperlink w:anchor="_Toc416191718" w:history="1">
+            <w:r>
+              <w:rPr>
+                <w:rStyle w:val="Hiperligao"/>
+                <w:b/>
                 <w:noProof/>
                 <w:lang w:val="pt-PT"/>
               </w:rPr>
@@ -342,7 +355,7 @@
                 <w:noProof/>
                 <w:webHidden/>
               </w:rPr>
-              <w:instrText xml:space="preserve"> PAGEREF _Toc416191078 \h </w:instrText>
+              <w:instrText xml:space="preserve"> PAGEREF _Toc416191718 \h </w:instrText>
             </w:r>
             <w:r>
               <w:rPr>
@@ -414,13 +427,13 @@
     </w:p>
     <w:p>
       <w:pPr>
-        <w:pStyle w:val="Heading1"/>
-        <w:rPr>
-          <w:b/>
-          <w:lang w:val="pt-PT"/>
-        </w:rPr>
-      </w:pPr>
-      <w:bookmarkStart w:id="0" w:name="_Toc416191076"/>
+        <w:pStyle w:val="Cabealho1"/>
+        <w:rPr>
+          <w:b/>
+          <w:lang w:val="pt-PT"/>
+        </w:rPr>
+      </w:pPr>
+      <w:bookmarkStart w:id="0" w:name="_Toc416191716"/>
       <w:r>
         <w:rPr>
           <w:b/>
@@ -428,29 +441,80 @@
           <w:lang w:val="pt-PT"/>
         </w:rPr>
         <w:lastRenderedPageBreak/>
-        <w:t>Descrição Sumária do Projecto</w:t>
+        <w:t xml:space="preserve">Descrição Sumária do </w:t>
+      </w:r>
+      <w:proofErr w:type="spellStart"/>
+      <w:r>
+        <w:rPr>
+          <w:b/>
+          <w:color w:val="auto"/>
+          <w:lang w:val="pt-PT"/>
+        </w:rPr>
+        <w:t>Projecto</w:t>
       </w:r>
       <w:bookmarkEnd w:id="0"/>
-    </w:p>
-    <w:p>
-      <w:pPr>
-        <w:rPr>
-          <w:lang w:val="pt-PT"/>
-        </w:rPr>
-      </w:pPr>
-    </w:p>
-    <w:p>
-      <w:pPr>
-        <w:rPr>
-          <w:lang w:val="pt-PT"/>
-        </w:rPr>
-      </w:pPr>
-      <w:r>
-        <w:rPr>
-          <w:lang w:val="pt-PT"/>
-        </w:rPr>
-        <w:t>Blablabla wiskas saketas</w:t>
-      </w:r>
+      <w:proofErr w:type="spellEnd"/>
+    </w:p>
+    <w:p>
+      <w:pPr>
+        <w:tabs>
+          <w:tab w:val="left" w:pos="1110"/>
+        </w:tabs>
+        <w:rPr>
+          <w:lang w:val="pt-PT"/>
+        </w:rPr>
+      </w:pPr>
+      <w:r>
+        <w:rPr>
+          <w:lang w:val="pt-PT"/>
+        </w:rPr>
+        <w:tab/>
+      </w:r>
+      <w:bookmarkStart w:id="1" w:name="_GoBack"/>
+      <w:bookmarkEnd w:id="1"/>
+    </w:p>
+    <w:p>
+      <w:pPr>
+        <w:rPr>
+          <w:lang w:val="pt-PT"/>
+        </w:rPr>
+      </w:pPr>
+      <w:proofErr w:type="spellStart"/>
+      <w:r>
+        <w:rPr>
+          <w:lang w:val="pt-PT"/>
+        </w:rPr>
+        <w:t>Blablabla</w:t>
+      </w:r>
+      <w:proofErr w:type="spellEnd"/>
+      <w:r>
+        <w:rPr>
+          <w:lang w:val="pt-PT"/>
+        </w:rPr>
+        <w:t xml:space="preserve"> </w:t>
+      </w:r>
+      <w:proofErr w:type="spellStart"/>
+      <w:r>
+        <w:rPr>
+          <w:lang w:val="pt-PT"/>
+        </w:rPr>
+        <w:t>wiskas</w:t>
+      </w:r>
+      <w:proofErr w:type="spellEnd"/>
+      <w:r>
+        <w:rPr>
+          <w:lang w:val="pt-PT"/>
+        </w:rPr>
+        <w:t xml:space="preserve"> </w:t>
+      </w:r>
+      <w:proofErr w:type="spellStart"/>
+      <w:r>
+        <w:rPr>
+          <w:lang w:val="pt-PT"/>
+        </w:rPr>
+        <w:t>saketas</w:t>
+      </w:r>
+      <w:proofErr w:type="spellEnd"/>
     </w:p>
     <w:p>
       <w:pPr>
@@ -464,14 +528,14 @@
     </w:p>
     <w:p>
       <w:pPr>
-        <w:pStyle w:val="Heading1"/>
+        <w:pStyle w:val="Cabealho1"/>
         <w:rPr>
           <w:b/>
           <w:color w:val="auto"/>
           <w:lang w:val="pt-PT"/>
         </w:rPr>
       </w:pPr>
-      <w:bookmarkStart w:id="1" w:name="_Toc416191077"/>
+      <w:bookmarkStart w:id="2" w:name="_Toc416191717"/>
       <w:r>
         <w:rPr>
           <w:b/>
@@ -480,28 +544,37 @@
         </w:rPr>
         <w:t>Caracterização dos Utilizadores</w:t>
       </w:r>
-      <w:bookmarkEnd w:id="1"/>
-    </w:p>
-    <w:p>
-      <w:pPr>
-        <w:rPr>
-          <w:b/>
-          <w:lang w:val="pt-PT"/>
-        </w:rPr>
-      </w:pPr>
-    </w:p>
-    <w:p>
-      <w:pPr>
-        <w:rPr>
-          <w:lang w:val="pt-PT"/>
-        </w:rPr>
-      </w:pPr>
-      <w:r>
-        <w:rPr>
-          <w:b/>
-          <w:lang w:val="pt-PT"/>
-        </w:rPr>
-        <w:t xml:space="preserve">Admin: </w:t>
+      <w:bookmarkEnd w:id="2"/>
+    </w:p>
+    <w:p>
+      <w:pPr>
+        <w:rPr>
+          <w:b/>
+          <w:lang w:val="pt-PT"/>
+        </w:rPr>
+      </w:pPr>
+    </w:p>
+    <w:p>
+      <w:pPr>
+        <w:rPr>
+          <w:lang w:val="pt-PT"/>
+        </w:rPr>
+      </w:pPr>
+      <w:proofErr w:type="spellStart"/>
+      <w:r>
+        <w:rPr>
+          <w:b/>
+          <w:lang w:val="pt-PT"/>
+        </w:rPr>
+        <w:t>Admin</w:t>
+      </w:r>
+      <w:proofErr w:type="spellEnd"/>
+      <w:r>
+        <w:rPr>
+          <w:b/>
+          <w:lang w:val="pt-PT"/>
+        </w:rPr>
+        <w:t xml:space="preserve">: </w:t>
       </w:r>
       <w:r>
         <w:rPr>
@@ -547,7 +620,21 @@
         <w:rPr>
           <w:lang w:val="pt-PT"/>
         </w:rPr>
-        <w:t xml:space="preserve"> tem que fazer etc;</w:t>
+        <w:t xml:space="preserve"> tem que fazer </w:t>
+      </w:r>
+      <w:proofErr w:type="spellStart"/>
+      <w:r>
+        <w:rPr>
+          <w:lang w:val="pt-PT"/>
+        </w:rPr>
+        <w:t>etc</w:t>
+      </w:r>
+      <w:proofErr w:type="spellEnd"/>
+      <w:r>
+        <w:rPr>
+          <w:lang w:val="pt-PT"/>
+        </w:rPr>
+        <w:t>;</w:t>
       </w:r>
     </w:p>
     <w:p>
@@ -559,19 +646,17 @@
           <w:lang w:val="pt-PT"/>
         </w:rPr>
       </w:pPr>
-      <w:bookmarkStart w:id="2" w:name="_GoBack"/>
-      <w:bookmarkEnd w:id="2"/>
-    </w:p>
-    <w:p>
-      <w:pPr>
-        <w:pStyle w:val="Heading1"/>
+    </w:p>
+    <w:p>
+      <w:pPr>
+        <w:pStyle w:val="Cabealho1"/>
         <w:rPr>
           <w:b/>
           <w:color w:val="auto"/>
           <w:lang w:val="pt-PT"/>
         </w:rPr>
       </w:pPr>
-      <w:bookmarkStart w:id="3" w:name="_Toc416191078"/>
+      <w:bookmarkStart w:id="3" w:name="_Toc416191718"/>
       <w:r>
         <w:rPr>
           <w:b/>
@@ -634,15 +719,34 @@
         <w:rPr>
           <w:lang w:val="pt-PT"/>
         </w:rPr>
-        <w:t xml:space="preserve"> erc;</w:t>
+        <w:t xml:space="preserve"> </w:t>
+      </w:r>
+      <w:proofErr w:type="spellStart"/>
+      <w:r>
+        <w:rPr>
+          <w:lang w:val="pt-PT"/>
+        </w:rPr>
+        <w:t>erc</w:t>
+      </w:r>
+      <w:proofErr w:type="spellEnd"/>
+      <w:r>
+        <w:rPr>
+          <w:lang w:val="pt-PT"/>
+        </w:rPr>
+        <w:t>;</w:t>
       </w:r>
     </w:p>
     <w:sectPr>
-      <w:headerReference w:type="default" r:id="rId8"/>
-      <w:footerReference w:type="default" r:id="rId9"/>
+      <w:headerReference w:type="even" r:id="rId8"/>
+      <w:headerReference w:type="default" r:id="rId9"/>
+      <w:footerReference w:type="even" r:id="rId10"/>
+      <w:footerReference w:type="default" r:id="rId11"/>
+      <w:headerReference w:type="first" r:id="rId12"/>
+      <w:footerReference w:type="first" r:id="rId13"/>
       <w:pgSz w:w="11906" w:h="16838"/>
       <w:pgMar w:top="1440" w:right="1440" w:bottom="1440" w:left="1440" w:header="708" w:footer="708" w:gutter="0"/>
       <w:cols w:space="708"/>
+      <w:titlePg/>
       <w:docGrid w:linePitch="360"/>
     </w:sectPr>
   </w:body>
@@ -678,15 +782,94 @@
 <w:ftr xmlns:wpc="http://schemas.microsoft.com/office/word/2010/wordprocessingCanvas" xmlns:mc="http://schemas.openxmlformats.org/markup-compatibility/2006" xmlns:o="urn:schemas-microsoft-com:office:office" xmlns:r="http://schemas.openxmlformats.org/officeDocument/2006/relationships" xmlns:m="http://schemas.openxmlformats.org/officeDocument/2006/math" xmlns:v="urn:schemas-microsoft-com:vml" xmlns:wp14="http://schemas.microsoft.com/office/word/2010/wordprocessingDrawing" xmlns:wp="http://schemas.openxmlformats.org/drawingml/2006/wordprocessingDrawing" xmlns:w10="urn:schemas-microsoft-com:office:word" xmlns:w="http://schemas.openxmlformats.org/wordprocessingml/2006/main" xmlns:w14="http://schemas.microsoft.com/office/word/2010/wordml" xmlns:w15="http://schemas.microsoft.com/office/word/2012/wordml" xmlns:wpg="http://schemas.microsoft.com/office/word/2010/wordprocessingGroup" xmlns:wpi="http://schemas.microsoft.com/office/word/2010/wordprocessingInk" xmlns:wne="http://schemas.microsoft.com/office/word/2006/wordml" xmlns:wps="http://schemas.microsoft.com/office/word/2010/wordprocessingShape" mc:Ignorable="w14 w15 wp14">
   <w:p>
     <w:pPr>
-      <w:pStyle w:val="Footer"/>
+      <w:pStyle w:val="Rodap"/>
+    </w:pPr>
+  </w:p>
+</w:ftr>
+</file>
+
+<file path=word/footer2.xml><?xml version="1.0" encoding="utf-8"?>
+<w:ftr xmlns:wpc="http://schemas.microsoft.com/office/word/2010/wordprocessingCanvas" xmlns:mc="http://schemas.openxmlformats.org/markup-compatibility/2006" xmlns:o="urn:schemas-microsoft-com:office:office" xmlns:r="http://schemas.openxmlformats.org/officeDocument/2006/relationships" xmlns:m="http://schemas.openxmlformats.org/officeDocument/2006/math" xmlns:v="urn:schemas-microsoft-com:vml" xmlns:wp14="http://schemas.microsoft.com/office/word/2010/wordprocessingDrawing" xmlns:wp="http://schemas.openxmlformats.org/drawingml/2006/wordprocessingDrawing" xmlns:w10="urn:schemas-microsoft-com:office:word" xmlns:w="http://schemas.openxmlformats.org/wordprocessingml/2006/main" xmlns:w14="http://schemas.microsoft.com/office/word/2010/wordml" xmlns:w15="http://schemas.microsoft.com/office/word/2012/wordml" xmlns:wpg="http://schemas.microsoft.com/office/word/2010/wordprocessingGroup" xmlns:wpi="http://schemas.microsoft.com/office/word/2010/wordprocessingInk" xmlns:wne="http://schemas.microsoft.com/office/word/2006/wordml" xmlns:wps="http://schemas.microsoft.com/office/word/2010/wordprocessingShape" mc:Ignorable="w14 w15 wp14">
+  <w:p>
+    <w:pPr>
+      <w:pStyle w:val="Rodap"/>
     </w:pPr>
     <w:r>
       <w:rPr>
         <w:noProof/>
-        <w:lang w:val="pt-PT" w:eastAsia="pt-PT"/>
+        <w:lang w:eastAsia="en-GB"/>
       </w:rPr>
       <w:drawing>
-        <wp:anchor distT="0" distB="0" distL="114300" distR="114300" simplePos="0" relativeHeight="251659264" behindDoc="0" locked="0" layoutInCell="1" allowOverlap="1" wp14:anchorId="6B310E39" wp14:editId="53FB8FD3">
+        <wp:anchor distT="0" distB="0" distL="114300" distR="114300" simplePos="0" relativeHeight="251663360" behindDoc="1" locked="0" layoutInCell="1" allowOverlap="1" wp14:anchorId="5A070EA2" wp14:editId="5BC94EE4">
+          <wp:simplePos x="0" y="0"/>
+          <wp:positionH relativeFrom="column">
+            <wp:posOffset>-654755</wp:posOffset>
+          </wp:positionH>
+          <wp:positionV relativeFrom="paragraph">
+            <wp:posOffset>-224790</wp:posOffset>
+          </wp:positionV>
+          <wp:extent cx="1203960" cy="677228"/>
+          <wp:effectExtent l="0" t="0" r="0" b="8890"/>
+          <wp:wrapTight wrapText="bothSides">
+            <wp:wrapPolygon edited="0">
+              <wp:start x="0" y="0"/>
+              <wp:lineTo x="0" y="21276"/>
+              <wp:lineTo x="21190" y="21276"/>
+              <wp:lineTo x="21190" y="0"/>
+              <wp:lineTo x="0" y="0"/>
+            </wp:wrapPolygon>
+          </wp:wrapTight>
+          <wp:docPr id="8" name="Imagem 8"/>
+          <wp:cNvGraphicFramePr>
+            <a:graphicFrameLocks xmlns:a="http://schemas.openxmlformats.org/drawingml/2006/main" noChangeAspect="1"/>
+          </wp:cNvGraphicFramePr>
+          <a:graphic xmlns:a="http://schemas.openxmlformats.org/drawingml/2006/main">
+            <a:graphicData uri="http://schemas.openxmlformats.org/drawingml/2006/picture">
+              <pic:pic xmlns:pic="http://schemas.openxmlformats.org/drawingml/2006/picture">
+                <pic:nvPicPr>
+                  <pic:cNvPr id="1" name=""/>
+                  <pic:cNvPicPr/>
+                </pic:nvPicPr>
+                <pic:blipFill>
+                  <a:blip r:embed="rId1" cstate="print">
+                    <a:extLst>
+                      <a:ext uri="{28A0092B-C50C-407E-A947-70E740481C1C}">
+                        <a14:useLocalDpi xmlns:a14="http://schemas.microsoft.com/office/drawing/2010/main" val="0"/>
+                      </a:ext>
+                    </a:extLst>
+                  </a:blip>
+                  <a:stretch>
+                    <a:fillRect/>
+                  </a:stretch>
+                </pic:blipFill>
+                <pic:spPr>
+                  <a:xfrm>
+                    <a:off x="0" y="0"/>
+                    <a:ext cx="1203960" cy="677228"/>
+                  </a:xfrm>
+                  <a:prstGeom prst="rect">
+                    <a:avLst/>
+                  </a:prstGeom>
+                </pic:spPr>
+              </pic:pic>
+            </a:graphicData>
+          </a:graphic>
+          <wp14:sizeRelH relativeFrom="page">
+            <wp14:pctWidth>0</wp14:pctWidth>
+          </wp14:sizeRelH>
+          <wp14:sizeRelV relativeFrom="page">
+            <wp14:pctHeight>0</wp14:pctHeight>
+          </wp14:sizeRelV>
+        </wp:anchor>
+      </w:drawing>
+    </w:r>
+    <w:r>
+      <w:rPr>
+        <w:noProof/>
+        <w:lang w:eastAsia="en-GB"/>
+      </w:rPr>
+      <w:drawing>
+        <wp:anchor distT="0" distB="0" distL="114300" distR="114300" simplePos="0" relativeHeight="251659264" behindDoc="0" locked="0" layoutInCell="1" allowOverlap="1" wp14:anchorId="54E46C33" wp14:editId="5A17C588">
           <wp:simplePos x="0" y="0"/>
           <wp:positionH relativeFrom="column">
             <wp:posOffset>4610100</wp:posOffset>
@@ -705,7 +888,7 @@
               <wp:lineTo x="0" y="0"/>
             </wp:wrapPolygon>
           </wp:wrapThrough>
-          <wp:docPr id="1" name="Imagem 1"/>
+          <wp:docPr id="9" name="Imagem 9"/>
           <wp:cNvGraphicFramePr>
             <a:graphicFrameLocks xmlns:a="http://schemas.openxmlformats.org/drawingml/2006/main" noChangeAspect="1"/>
           </wp:cNvGraphicFramePr>
@@ -717,7 +900,7 @@
                   <pic:cNvPicPr/>
                 </pic:nvPicPr>
                 <pic:blipFill>
-                  <a:blip r:embed="rId1" cstate="print">
+                  <a:blip r:embed="rId2" cstate="print">
                     <a:extLst>
                       <a:ext uri="{28A0092B-C50C-407E-A947-70E740481C1C}">
                         <a14:useLocalDpi xmlns:a14="http://schemas.microsoft.com/office/drawing/2010/main" val="0"/>
@@ -748,9 +931,6 @@
           </wp14:sizeRelV>
         </wp:anchor>
       </w:drawing>
-    </w:r>
-    <w:r>
-      <w:t>SharedPen</w:t>
     </w:r>
     <w:r>
       <w:tab/>
@@ -785,7 +965,7 @@
         <w:noProof/>
         <w:lang w:val="pt-PT"/>
       </w:rPr>
-      <w:t>1</w:t>
+      <w:t>3</w:t>
     </w:r>
     <w:r>
       <w:rPr>
@@ -798,6 +978,16 @@
 </w:ftr>
 </file>
 
+<file path=word/footer3.xml><?xml version="1.0" encoding="utf-8"?>
+<w:ftr xmlns:wpc="http://schemas.microsoft.com/office/word/2010/wordprocessingCanvas" xmlns:mc="http://schemas.openxmlformats.org/markup-compatibility/2006" xmlns:o="urn:schemas-microsoft-com:office:office" xmlns:r="http://schemas.openxmlformats.org/officeDocument/2006/relationships" xmlns:m="http://schemas.openxmlformats.org/officeDocument/2006/math" xmlns:v="urn:schemas-microsoft-com:vml" xmlns:wp14="http://schemas.microsoft.com/office/word/2010/wordprocessingDrawing" xmlns:wp="http://schemas.openxmlformats.org/drawingml/2006/wordprocessingDrawing" xmlns:w10="urn:schemas-microsoft-com:office:word" xmlns:w="http://schemas.openxmlformats.org/wordprocessingml/2006/main" xmlns:w14="http://schemas.microsoft.com/office/word/2010/wordml" xmlns:w15="http://schemas.microsoft.com/office/word/2012/wordml" xmlns:wpg="http://schemas.microsoft.com/office/word/2010/wordprocessingGroup" xmlns:wpi="http://schemas.microsoft.com/office/word/2010/wordprocessingInk" xmlns:wne="http://schemas.microsoft.com/office/word/2006/wordml" xmlns:wps="http://schemas.microsoft.com/office/word/2010/wordprocessingShape" mc:Ignorable="w14 w15 wp14">
+  <w:p>
+    <w:pPr>
+      <w:pStyle w:val="Rodap"/>
+    </w:pPr>
+  </w:p>
+</w:ftr>
+</file>
+
 <file path=word/footnotes.xml><?xml version="1.0" encoding="utf-8"?>
 <w:footnotes xmlns:wpc="http://schemas.microsoft.com/office/word/2010/wordprocessingCanvas" xmlns:mc="http://schemas.openxmlformats.org/markup-compatibility/2006" xmlns:o="urn:schemas-microsoft-com:office:office" xmlns:r="http://schemas.openxmlformats.org/officeDocument/2006/relationships" xmlns:m="http://schemas.openxmlformats.org/officeDocument/2006/math" xmlns:v="urn:schemas-microsoft-com:vml" xmlns:wp14="http://schemas.microsoft.com/office/word/2010/wordprocessingDrawing" xmlns:wp="http://schemas.openxmlformats.org/drawingml/2006/wordprocessingDrawing" xmlns:w10="urn:schemas-microsoft-com:office:word" xmlns:w="http://schemas.openxmlformats.org/wordprocessingml/2006/main" xmlns:w14="http://schemas.microsoft.com/office/word/2010/wordml" xmlns:w15="http://schemas.microsoft.com/office/word/2012/wordml" xmlns:wpg="http://schemas.microsoft.com/office/word/2010/wordprocessingGroup" xmlns:wpi="http://schemas.microsoft.com/office/word/2010/wordprocessingInk" xmlns:wne="http://schemas.microsoft.com/office/word/2006/wordml" xmlns:wps="http://schemas.microsoft.com/office/word/2010/wordprocessingShape" mc:Ignorable="w14 w15 wp14">
   <w:footnote w:type="separator" w:id="-1">
@@ -827,15 +1017,86 @@
 <w:hdr xmlns:wpc="http://schemas.microsoft.com/office/word/2010/wordprocessingCanvas" xmlns:mc="http://schemas.openxmlformats.org/markup-compatibility/2006" xmlns:o="urn:schemas-microsoft-com:office:office" xmlns:r="http://schemas.openxmlformats.org/officeDocument/2006/relationships" xmlns:m="http://schemas.openxmlformats.org/officeDocument/2006/math" xmlns:v="urn:schemas-microsoft-com:vml" xmlns:wp14="http://schemas.microsoft.com/office/word/2010/wordprocessingDrawing" xmlns:wp="http://schemas.openxmlformats.org/drawingml/2006/wordprocessingDrawing" xmlns:w10="urn:schemas-microsoft-com:office:word" xmlns:w="http://schemas.openxmlformats.org/wordprocessingml/2006/main" xmlns:w14="http://schemas.microsoft.com/office/word/2010/wordml" xmlns:w15="http://schemas.microsoft.com/office/word/2012/wordml" xmlns:wpg="http://schemas.microsoft.com/office/word/2010/wordprocessingGroup" xmlns:wpi="http://schemas.microsoft.com/office/word/2010/wordprocessingInk" xmlns:wne="http://schemas.microsoft.com/office/word/2006/wordml" xmlns:wps="http://schemas.microsoft.com/office/word/2010/wordprocessingShape" mc:Ignorable="w14 w15 wp14">
   <w:p>
     <w:pPr>
-      <w:pStyle w:val="Header"/>
+      <w:pStyle w:val="Cabealho"/>
+    </w:pPr>
+  </w:p>
+</w:hdr>
+</file>
+
+<file path=word/header2.xml><?xml version="1.0" encoding="utf-8"?>
+<w:hdr xmlns:wpc="http://schemas.microsoft.com/office/word/2010/wordprocessingCanvas" xmlns:mc="http://schemas.openxmlformats.org/markup-compatibility/2006" xmlns:o="urn:schemas-microsoft-com:office:office" xmlns:r="http://schemas.openxmlformats.org/officeDocument/2006/relationships" xmlns:m="http://schemas.openxmlformats.org/officeDocument/2006/math" xmlns:v="urn:schemas-microsoft-com:vml" xmlns:wp14="http://schemas.microsoft.com/office/word/2010/wordprocessingDrawing" xmlns:wp="http://schemas.openxmlformats.org/drawingml/2006/wordprocessingDrawing" xmlns:w10="urn:schemas-microsoft-com:office:word" xmlns:w="http://schemas.openxmlformats.org/wordprocessingml/2006/main" xmlns:w14="http://schemas.microsoft.com/office/word/2010/wordml" xmlns:w15="http://schemas.microsoft.com/office/word/2012/wordml" xmlns:wpg="http://schemas.microsoft.com/office/word/2010/wordprocessingGroup" xmlns:wpi="http://schemas.microsoft.com/office/word/2010/wordprocessingInk" xmlns:wne="http://schemas.microsoft.com/office/word/2006/wordml" xmlns:wps="http://schemas.microsoft.com/office/word/2010/wordprocessingShape" mc:Ignorable="w14 w15 wp14">
+  <w:p>
+    <w:pPr>
+      <w:pStyle w:val="Cabealho"/>
     </w:pPr>
     <w:r>
       <w:rPr>
         <w:noProof/>
-        <w:lang w:val="pt-PT" w:eastAsia="pt-PT"/>
+        <w:lang w:eastAsia="en-GB"/>
       </w:rPr>
       <w:drawing>
-        <wp:anchor distT="0" distB="0" distL="114300" distR="114300" simplePos="0" relativeHeight="251660288" behindDoc="1" locked="0" layoutInCell="1" allowOverlap="1" wp14:anchorId="3CB5C7C5" wp14:editId="24BDB19A">
+        <wp:anchor distT="0" distB="0" distL="114300" distR="114300" simplePos="0" relativeHeight="251665408" behindDoc="1" locked="0" layoutInCell="1" allowOverlap="1" wp14:anchorId="6018238C" wp14:editId="19189059">
+          <wp:simplePos x="0" y="0"/>
+          <wp:positionH relativeFrom="leftMargin">
+            <wp:align>right</wp:align>
+          </wp:positionH>
+          <wp:positionV relativeFrom="paragraph">
+            <wp:posOffset>-259080</wp:posOffset>
+          </wp:positionV>
+          <wp:extent cx="681903" cy="666750"/>
+          <wp:effectExtent l="0" t="0" r="4445" b="0"/>
+          <wp:wrapNone/>
+          <wp:docPr id="5" name="Picture 2"/>
+          <wp:cNvGraphicFramePr>
+            <a:graphicFrameLocks xmlns:a="http://schemas.openxmlformats.org/drawingml/2006/main" noChangeAspect="1"/>
+          </wp:cNvGraphicFramePr>
+          <a:graphic xmlns:a="http://schemas.openxmlformats.org/drawingml/2006/main">
+            <a:graphicData uri="http://schemas.openxmlformats.org/drawingml/2006/picture">
+              <pic:pic xmlns:pic="http://schemas.openxmlformats.org/drawingml/2006/picture">
+                <pic:nvPicPr>
+                  <pic:cNvPr id="2" name="11096702_10205326105223953_2043865999_n.jpg"/>
+                  <pic:cNvPicPr/>
+                </pic:nvPicPr>
+                <pic:blipFill>
+                  <a:blip r:embed="rId1" cstate="print">
+                    <a:extLst>
+                      <a:ext uri="{28A0092B-C50C-407E-A947-70E740481C1C}">
+                        <a14:useLocalDpi xmlns:a14="http://schemas.microsoft.com/office/drawing/2010/main" val="0"/>
+                      </a:ext>
+                    </a:extLst>
+                  </a:blip>
+                  <a:stretch>
+                    <a:fillRect/>
+                  </a:stretch>
+                </pic:blipFill>
+                <pic:spPr>
+                  <a:xfrm>
+                    <a:off x="0" y="0"/>
+                    <a:ext cx="681903" cy="666750"/>
+                  </a:xfrm>
+                  <a:prstGeom prst="rect">
+                    <a:avLst/>
+                  </a:prstGeom>
+                </pic:spPr>
+              </pic:pic>
+            </a:graphicData>
+          </a:graphic>
+          <wp14:sizeRelH relativeFrom="margin">
+            <wp14:pctWidth>0</wp14:pctWidth>
+          </wp14:sizeRelH>
+          <wp14:sizeRelV relativeFrom="margin">
+            <wp14:pctHeight>0</wp14:pctHeight>
+          </wp14:sizeRelV>
+        </wp:anchor>
+      </w:drawing>
+    </w:r>
+    <w:r>
+      <w:rPr>
+        <w:noProof/>
+        <w:lang w:eastAsia="en-GB"/>
+      </w:rPr>
+      <w:drawing>
+        <wp:anchor distT="0" distB="0" distL="114300" distR="114300" simplePos="0" relativeHeight="251660288" behindDoc="1" locked="0" layoutInCell="1" allowOverlap="1" wp14:anchorId="5E665BAE" wp14:editId="17D808A4">
           <wp:simplePos x="0" y="0"/>
           <wp:positionH relativeFrom="column">
             <wp:posOffset>5128260</wp:posOffset>
@@ -854,7 +1115,7 @@
               <wp:lineTo x="0" y="0"/>
             </wp:wrapPolygon>
           </wp:wrapTight>
-          <wp:docPr id="4" name="Imagem 4"/>
+          <wp:docPr id="7" name="Imagem 7"/>
           <wp:cNvGraphicFramePr>
             <a:graphicFrameLocks xmlns:a="http://schemas.openxmlformats.org/drawingml/2006/main" noChangeAspect="1"/>
           </wp:cNvGraphicFramePr>
@@ -866,7 +1127,7 @@
                   <pic:cNvPicPr/>
                 </pic:nvPicPr>
                 <pic:blipFill>
-                  <a:blip r:embed="rId1">
+                  <a:blip r:embed="rId2">
                     <a:extLst>
                       <a:ext uri="{28A0092B-C50C-407E-A947-70E740481C1C}">
                         <a14:useLocalDpi xmlns:a14="http://schemas.microsoft.com/office/drawing/2010/main" val="0"/>
@@ -898,75 +1159,16 @@
         </wp:anchor>
       </w:drawing>
     </w:r>
-    <w:r>
-      <w:rPr>
-        <w:noProof/>
-        <w:lang w:val="pt-PT" w:eastAsia="pt-PT"/>
-      </w:rPr>
-      <w:drawing>
-        <wp:anchor distT="0" distB="0" distL="114300" distR="114300" simplePos="0" relativeHeight="251663360" behindDoc="1" locked="0" layoutInCell="1" allowOverlap="1" wp14:anchorId="2A9DA52B" wp14:editId="7CD61A24">
-          <wp:simplePos x="0" y="0"/>
-          <wp:positionH relativeFrom="column">
-            <wp:posOffset>-746760</wp:posOffset>
-          </wp:positionH>
-          <wp:positionV relativeFrom="paragraph">
-            <wp:posOffset>-327660</wp:posOffset>
-          </wp:positionV>
-          <wp:extent cx="1203960" cy="677228"/>
-          <wp:effectExtent l="0" t="0" r="0" b="8890"/>
-          <wp:wrapTight wrapText="bothSides">
-            <wp:wrapPolygon edited="0">
-              <wp:start x="0" y="0"/>
-              <wp:lineTo x="0" y="21276"/>
-              <wp:lineTo x="21190" y="21276"/>
-              <wp:lineTo x="21190" y="0"/>
-              <wp:lineTo x="0" y="0"/>
-            </wp:wrapPolygon>
-          </wp:wrapTight>
-          <wp:docPr id="6" name="Imagem 6"/>
-          <wp:cNvGraphicFramePr>
-            <a:graphicFrameLocks xmlns:a="http://schemas.openxmlformats.org/drawingml/2006/main" noChangeAspect="1"/>
-          </wp:cNvGraphicFramePr>
-          <a:graphic xmlns:a="http://schemas.openxmlformats.org/drawingml/2006/main">
-            <a:graphicData uri="http://schemas.openxmlformats.org/drawingml/2006/picture">
-              <pic:pic xmlns:pic="http://schemas.openxmlformats.org/drawingml/2006/picture">
-                <pic:nvPicPr>
-                  <pic:cNvPr id="1" name=""/>
-                  <pic:cNvPicPr/>
-                </pic:nvPicPr>
-                <pic:blipFill>
-                  <a:blip r:embed="rId2" cstate="print">
-                    <a:extLst>
-                      <a:ext uri="{28A0092B-C50C-407E-A947-70E740481C1C}">
-                        <a14:useLocalDpi xmlns:a14="http://schemas.microsoft.com/office/drawing/2010/main" val="0"/>
-                      </a:ext>
-                    </a:extLst>
-                  </a:blip>
-                  <a:stretch>
-                    <a:fillRect/>
-                  </a:stretch>
-                </pic:blipFill>
-                <pic:spPr>
-                  <a:xfrm>
-                    <a:off x="0" y="0"/>
-                    <a:ext cx="1203960" cy="677228"/>
-                  </a:xfrm>
-                  <a:prstGeom prst="rect">
-                    <a:avLst/>
-                  </a:prstGeom>
-                </pic:spPr>
-              </pic:pic>
-            </a:graphicData>
-          </a:graphic>
-          <wp14:sizeRelH relativeFrom="page">
-            <wp14:pctWidth>0</wp14:pctWidth>
-          </wp14:sizeRelH>
-          <wp14:sizeRelV relativeFrom="page">
-            <wp14:pctHeight>0</wp14:pctHeight>
-          </wp14:sizeRelV>
-        </wp:anchor>
-      </w:drawing>
-    </w:r>
+  </w:p>
+</w:hdr>
+</file>
+
+<file path=word/header3.xml><?xml version="1.0" encoding="utf-8"?>
+<w:hdr xmlns:wpc="http://schemas.microsoft.com/office/word/2010/wordprocessingCanvas" xmlns:mc="http://schemas.openxmlformats.org/markup-compatibility/2006" xmlns:o="urn:schemas-microsoft-com:office:office" xmlns:r="http://schemas.openxmlformats.org/officeDocument/2006/relationships" xmlns:m="http://schemas.openxmlformats.org/officeDocument/2006/math" xmlns:v="urn:schemas-microsoft-com:vml" xmlns:wp14="http://schemas.microsoft.com/office/word/2010/wordprocessingDrawing" xmlns:wp="http://schemas.openxmlformats.org/drawingml/2006/wordprocessingDrawing" xmlns:w10="urn:schemas-microsoft-com:office:word" xmlns:w="http://schemas.openxmlformats.org/wordprocessingml/2006/main" xmlns:w14="http://schemas.microsoft.com/office/word/2010/wordml" xmlns:w15="http://schemas.microsoft.com/office/word/2012/wordml" xmlns:wpg="http://schemas.microsoft.com/office/word/2010/wordprocessingGroup" xmlns:wpi="http://schemas.microsoft.com/office/word/2010/wordprocessingInk" xmlns:wne="http://schemas.microsoft.com/office/word/2006/wordml" xmlns:wps="http://schemas.microsoft.com/office/word/2010/wordprocessingShape" mc:Ignorable="w14 w15 wp14">
+  <w:p>
+    <w:pPr>
+      <w:pStyle w:val="Cabealho"/>
+    </w:pPr>
   </w:p>
 </w:hdr>
 </file>
@@ -1365,11 +1567,11 @@
     <w:name w:val="Normal"/>
     <w:qFormat/>
   </w:style>
-  <w:style w:type="paragraph" w:styleId="Heading1">
+  <w:style w:type="paragraph" w:styleId="Cabealho1">
     <w:name w:val="heading 1"/>
     <w:basedOn w:val="Normal"/>
     <w:next w:val="Normal"/>
-    <w:link w:val="Heading1Char"/>
+    <w:link w:val="Cabealho1Carter"/>
     <w:uiPriority w:val="9"/>
     <w:qFormat/>
     <w:rsid w:val="000C0B20"/>
@@ -1386,13 +1588,13 @@
       <w:szCs w:val="32"/>
     </w:rPr>
   </w:style>
-  <w:style w:type="character" w:default="1" w:styleId="DefaultParagraphFont">
+  <w:style w:type="character" w:default="1" w:styleId="Tipodeletrapredefinidodopargrafo">
     <w:name w:val="Default Paragraph Font"/>
     <w:uiPriority w:val="1"/>
     <w:semiHidden/>
     <w:unhideWhenUsed/>
   </w:style>
-  <w:style w:type="table" w:default="1" w:styleId="TableNormal">
+  <w:style w:type="table" w:default="1" w:styleId="Tabelanormal">
     <w:name w:val="Normal Table"/>
     <w:uiPriority w:val="99"/>
     <w:semiHidden/>
@@ -1407,16 +1609,16 @@
       </w:tblCellMar>
     </w:tblPr>
   </w:style>
-  <w:style w:type="numbering" w:default="1" w:styleId="NoList">
+  <w:style w:type="numbering" w:default="1" w:styleId="Semlista">
     <w:name w:val="No List"/>
     <w:uiPriority w:val="99"/>
     <w:semiHidden/>
     <w:unhideWhenUsed/>
   </w:style>
-  <w:style w:type="paragraph" w:styleId="Header">
+  <w:style w:type="paragraph" w:styleId="Cabealho">
     <w:name w:val="header"/>
     <w:basedOn w:val="Normal"/>
-    <w:link w:val="HeaderChar"/>
+    <w:link w:val="CabealhoCarter"/>
     <w:uiPriority w:val="99"/>
     <w:unhideWhenUsed/>
     <w:rsid w:val="00CE6AE6"/>
@@ -1428,17 +1630,17 @@
       <w:spacing w:after="0" w:line="240" w:lineRule="auto"/>
     </w:pPr>
   </w:style>
-  <w:style w:type="character" w:customStyle="1" w:styleId="HeaderChar">
-    <w:name w:val="Header Char"/>
-    <w:basedOn w:val="DefaultParagraphFont"/>
-    <w:link w:val="Header"/>
+  <w:style w:type="character" w:customStyle="1" w:styleId="CabealhoCarter">
+    <w:name w:val="Cabeçalho Caráter"/>
+    <w:basedOn w:val="Tipodeletrapredefinidodopargrafo"/>
+    <w:link w:val="Cabealho"/>
     <w:uiPriority w:val="99"/>
     <w:rsid w:val="00CE6AE6"/>
   </w:style>
-  <w:style w:type="paragraph" w:styleId="Footer">
+  <w:style w:type="paragraph" w:styleId="Rodap">
     <w:name w:val="footer"/>
     <w:basedOn w:val="Normal"/>
-    <w:link w:val="FooterChar"/>
+    <w:link w:val="RodapCarter"/>
     <w:uiPriority w:val="99"/>
     <w:unhideWhenUsed/>
     <w:rsid w:val="00CE6AE6"/>
@@ -1450,17 +1652,17 @@
       <w:spacing w:after="0" w:line="240" w:lineRule="auto"/>
     </w:pPr>
   </w:style>
-  <w:style w:type="character" w:customStyle="1" w:styleId="FooterChar">
-    <w:name w:val="Footer Char"/>
-    <w:basedOn w:val="DefaultParagraphFont"/>
-    <w:link w:val="Footer"/>
+  <w:style w:type="character" w:customStyle="1" w:styleId="RodapCarter">
+    <w:name w:val="Rodapé Caráter"/>
+    <w:basedOn w:val="Tipodeletrapredefinidodopargrafo"/>
+    <w:link w:val="Rodap"/>
     <w:uiPriority w:val="99"/>
     <w:rsid w:val="00CE6AE6"/>
   </w:style>
-  <w:style w:type="character" w:customStyle="1" w:styleId="Heading1Char">
-    <w:name w:val="Heading 1 Char"/>
-    <w:basedOn w:val="DefaultParagraphFont"/>
-    <w:link w:val="Heading1"/>
+  <w:style w:type="character" w:customStyle="1" w:styleId="Cabealho1Carter">
+    <w:name w:val="Cabeçalho 1 Caráter"/>
+    <w:basedOn w:val="Tipodeletrapredefinidodopargrafo"/>
+    <w:link w:val="Cabealho1"/>
     <w:uiPriority w:val="9"/>
     <w:rsid w:val="000C0B20"/>
     <w:rPr>
@@ -1470,9 +1672,9 @@
       <w:szCs w:val="32"/>
     </w:rPr>
   </w:style>
-  <w:style w:type="paragraph" w:styleId="TOCHeading">
+  <w:style w:type="paragraph" w:styleId="Cabealhodondice">
     <w:name w:val="TOC Heading"/>
-    <w:basedOn w:val="Heading1"/>
+    <w:basedOn w:val="Cabealho1"/>
     <w:next w:val="Normal"/>
     <w:uiPriority w:val="39"/>
     <w:unhideWhenUsed/>
@@ -1485,11 +1687,11 @@
       <w:lang w:eastAsia="en-GB"/>
     </w:rPr>
   </w:style>
-  <w:style w:type="paragraph" w:styleId="Title">
+  <w:style w:type="paragraph" w:styleId="Ttulo">
     <w:name w:val="Title"/>
     <w:basedOn w:val="Normal"/>
     <w:next w:val="Normal"/>
-    <w:link w:val="TitleChar"/>
+    <w:link w:val="TtuloCarter"/>
     <w:uiPriority w:val="10"/>
     <w:qFormat/>
     <w:rsid w:val="000C0B20"/>
@@ -1505,10 +1707,10 @@
       <w:szCs w:val="56"/>
     </w:rPr>
   </w:style>
-  <w:style w:type="character" w:customStyle="1" w:styleId="TitleChar">
-    <w:name w:val="Title Char"/>
-    <w:basedOn w:val="DefaultParagraphFont"/>
-    <w:link w:val="Title"/>
+  <w:style w:type="character" w:customStyle="1" w:styleId="TtuloCarter">
+    <w:name w:val="Título Caráter"/>
+    <w:basedOn w:val="Tipodeletrapredefinidodopargrafo"/>
+    <w:link w:val="Ttulo"/>
     <w:uiPriority w:val="10"/>
     <w:rsid w:val="000C0B20"/>
     <w:rPr>
@@ -1519,7 +1721,7 @@
       <w:szCs w:val="56"/>
     </w:rPr>
   </w:style>
-  <w:style w:type="paragraph" w:styleId="TOC1">
+  <w:style w:type="paragraph" w:styleId="ndice1">
     <w:name w:val="toc 1"/>
     <w:basedOn w:val="Normal"/>
     <w:next w:val="Normal"/>
@@ -1531,9 +1733,9 @@
       <w:spacing w:after="100"/>
     </w:pPr>
   </w:style>
-  <w:style w:type="character" w:styleId="Hyperlink">
+  <w:style w:type="character" w:styleId="Hiperligao">
     <w:name w:val="Hyperlink"/>
-    <w:basedOn w:val="DefaultParagraphFont"/>
+    <w:basedOn w:val="Tipodeletrapredefinidodopargrafo"/>
     <w:uiPriority w:val="99"/>
     <w:unhideWhenUsed/>
     <w:rsid w:val="00173235"/>
@@ -1811,7 +2013,7 @@
 </file>
 
 <file path=customXml/itemProps1.xml><?xml version="1.0" encoding="utf-8"?>
-<ds:datastoreItem xmlns:ds="http://schemas.openxmlformats.org/officeDocument/2006/customXml" ds:itemID="{CF639F65-53DF-48CD-969F-6EF059F669EB}">
+<ds:datastoreItem xmlns:ds="http://schemas.openxmlformats.org/officeDocument/2006/customXml" ds:itemID="{7BE51513-E855-41B9-B056-90AD171D7ECE}">
   <ds:schemaRefs>
     <ds:schemaRef ds:uri="http://schemas.openxmlformats.org/officeDocument/2006/bibliography"/>
   </ds:schemaRefs>

</xml_diff>